<commit_message>
Se realizan ajustes de repositorio y se vincula nuevamente pdf
</commit_message>
<xml_diff>
--- a/fuentes/228118_CF32_DU.docx
+++ b/fuentes/228118_CF32_DU.docx
@@ -2373,14 +2373,12 @@
         </w:rPr>
         <w:t xml:space="preserve"> compartido y del servidor dedicado. Los clientes comparten un mismo </w:t>
       </w:r>
-      <w:proofErr w:type="gramStart"/>
-      <w:r>
-        <w:rPr>
-          <w:lang w:val="es-419" w:eastAsia="es-CO"/>
-        </w:rPr>
-        <w:t>servidor</w:t>
-      </w:r>
-      <w:proofErr w:type="gramEnd"/>
+      <w:r>
+        <w:rPr>
+          <w:lang w:val="es-419" w:eastAsia="es-CO"/>
+        </w:rPr>
+        <w:t>servidor,</w:t>
+      </w:r>
       <w:r>
         <w:rPr>
           <w:lang w:val="es-419" w:eastAsia="es-CO"/>
@@ -3383,10 +3381,7 @@
           </w:tcPr>
           <w:p>
             <w:pPr>
-              <w:ind w:firstLine="0"/>
-              <w:rPr>
-                <w:lang w:val="es-419" w:eastAsia="es-CO"/>
-              </w:rPr>
+              <w:pStyle w:val="TextoTablas"/>
             </w:pPr>
             <w:proofErr w:type="spellStart"/>
             <w:r>
@@ -3401,10 +3396,7 @@
           </w:tcPr>
           <w:p>
             <w:pPr>
-              <w:ind w:firstLine="0"/>
-              <w:rPr>
-                <w:lang w:val="es-419" w:eastAsia="es-CO"/>
-              </w:rPr>
+              <w:pStyle w:val="TextoTablas"/>
             </w:pPr>
             <w:r>
               <w:t>99.99%</w:t>
@@ -3424,7 +3416,31 @@
         <w:rPr>
           <w:lang w:val="es-419" w:eastAsia="es-CO"/>
         </w:rPr>
-        <w:t xml:space="preserve">Herramientas de monitoreo: estas son algunas herramientas que pueden ser utilizadas para monitorear una web, el servicio de hosting y los valores </w:t>
+        <w:t xml:space="preserve">Herramientas de monitoreo: estas son algunas herramientas que pueden ser utilizadas para monitorear una web, el servicio de </w:t>
+      </w:r>
+      <w:r>
+        <w:rPr>
+          <w:lang w:val="es-419" w:eastAsia="es-CO"/>
+        </w:rPr>
+        <w:t>“</w:t>
+      </w:r>
+      <w:r>
+        <w:rPr>
+          <w:rStyle w:val="Extranjerismo"/>
+        </w:rPr>
+        <w:t>hosting</w:t>
+      </w:r>
+      <w:r>
+        <w:rPr>
+          <w:rStyle w:val="Extranjerismo"/>
+        </w:rPr>
+        <w:t>”</w:t>
+      </w:r>
+      <w:r>
+        <w:rPr>
+          <w:lang w:val="es-419" w:eastAsia="es-CO"/>
+        </w:rPr>
+        <w:t xml:space="preserve"> y los valores </w:t>
       </w:r>
       <w:r>
         <w:rPr>
@@ -4666,7 +4682,31 @@
         <w:rPr>
           <w:lang w:val="es-419" w:eastAsia="es-CO"/>
         </w:rPr>
-        <w:t>Para publicar las aplicaciones web y que estén disponibles en internet, se deben transferir los archivos desde la máquina local hacia el servidor encargado de alojarlos en internet, es decir el host.</w:t>
+        <w:t xml:space="preserve">Para publicar las aplicaciones web y que estén disponibles en internet, se deben transferir los archivos desde la máquina local hacia el servidor encargado de alojarlos en internet, es decir el </w:t>
+      </w:r>
+      <w:r>
+        <w:rPr>
+          <w:lang w:val="es-419" w:eastAsia="es-CO"/>
+        </w:rPr>
+        <w:t>“</w:t>
+      </w:r>
+      <w:r>
+        <w:rPr>
+          <w:rStyle w:val="Extranjerismo"/>
+        </w:rPr>
+        <w:t>host</w:t>
+      </w:r>
+      <w:r>
+        <w:rPr>
+          <w:rStyle w:val="Extranjerismo"/>
+        </w:rPr>
+        <w:t>”</w:t>
+      </w:r>
+      <w:r>
+        <w:rPr>
+          <w:lang w:val="es-419" w:eastAsia="es-CO"/>
+        </w:rPr>
+        <w:t>.</w:t>
       </w:r>
     </w:p>
     <w:p>
@@ -4844,7 +4884,19 @@
         <w:rPr>
           <w:lang w:val="es-419" w:eastAsia="es-CO"/>
         </w:rPr>
-        <w:t>Tener listo el sitio web. Se recomienda utilizar servidores de aplicaciones en la máquina local para hacer pruebas. Hay gran variedad de servidores web que se amoldan fácilmente a los sistemas operativos y a los lenguajes de programación utilizados.</w:t>
+        <w:t xml:space="preserve">Tener listo el sitio web. Se recomienda utilizar servidores de aplicaciones en la máquina local para hacer pruebas. Hay </w:t>
+      </w:r>
+      <w:r>
+        <w:rPr>
+          <w:lang w:val="es-419" w:eastAsia="es-CO"/>
+        </w:rPr>
+        <w:t xml:space="preserve">una </w:t>
+      </w:r>
+      <w:r>
+        <w:rPr>
+          <w:lang w:val="es-419" w:eastAsia="es-CO"/>
+        </w:rPr>
+        <w:t>gran variedad de servidores web que se amoldan fácilmente a los sistemas operativos y a los lenguajes de programación utilizados.</w:t>
       </w:r>
     </w:p>
     <w:p>
@@ -4933,7 +4985,31 @@
         <w:rPr>
           <w:lang w:val="es-419" w:eastAsia="es-CO"/>
         </w:rPr>
-        <w:t xml:space="preserve"> que cumpla con características necesarias para despliegue del sitio. Los servicios de </w:t>
+        <w:t xml:space="preserve"> que cumpla con </w:t>
+      </w:r>
+      <w:r>
+        <w:rPr>
+          <w:lang w:val="es-419" w:eastAsia="es-CO"/>
+        </w:rPr>
+        <w:t xml:space="preserve">las </w:t>
+      </w:r>
+      <w:r>
+        <w:rPr>
+          <w:lang w:val="es-419" w:eastAsia="es-CO"/>
+        </w:rPr>
+        <w:t xml:space="preserve">características necesarias para </w:t>
+      </w:r>
+      <w:r>
+        <w:rPr>
+          <w:lang w:val="es-419" w:eastAsia="es-CO"/>
+        </w:rPr>
+        <w:t xml:space="preserve">el </w:t>
+      </w:r>
+      <w:r>
+        <w:rPr>
+          <w:lang w:val="es-419" w:eastAsia="es-CO"/>
+        </w:rPr>
+        <w:t xml:space="preserve">despliegue del sitio. Los servicios de </w:t>
       </w:r>
       <w:r>
         <w:rPr>
@@ -6123,7 +6199,13 @@
               <w:pStyle w:val="TextoTablas"/>
             </w:pPr>
             <w:r>
-              <w:t>Experto temático</w:t>
+              <w:t xml:space="preserve">Experto </w:t>
+            </w:r>
+            <w:r>
+              <w:t>T</w:t>
+            </w:r>
+            <w:r>
+              <w:t>emático</w:t>
             </w:r>
           </w:p>
         </w:tc>
@@ -12264,13 +12346,13 @@
 </file>
 
 <file path=customXml/itemProps2.xml><?xml version="1.0" encoding="utf-8"?>
-<ds:datastoreItem xmlns:ds="http://schemas.openxmlformats.org/officeDocument/2006/customXml" ds:itemID="{9617CC23-C364-4A03-BD22-9C1B4D99982F}"/>
+<ds:datastoreItem xmlns:ds="http://schemas.openxmlformats.org/officeDocument/2006/customXml" ds:itemID="{FA92C4A0-487B-4A82-9B55-3DFC8DA9616D}"/>
 </file>
 
 <file path=customXml/itemProps3.xml><?xml version="1.0" encoding="utf-8"?>
-<ds:datastoreItem xmlns:ds="http://schemas.openxmlformats.org/officeDocument/2006/customXml" ds:itemID="{2FD122C3-981D-44B8-A30F-2139E610AE63}"/>
+<ds:datastoreItem xmlns:ds="http://schemas.openxmlformats.org/officeDocument/2006/customXml" ds:itemID="{C38EAFF2-EF03-48E7-93C9-EDF41BFE19D3}"/>
 </file>
 
 <file path=customXml/itemProps4.xml><?xml version="1.0" encoding="utf-8"?>
-<ds:datastoreItem xmlns:ds="http://schemas.openxmlformats.org/officeDocument/2006/customXml" ds:itemID="{F677F306-B8A2-4876-994A-EC2D2C903773}"/>
+<ds:datastoreItem xmlns:ds="http://schemas.openxmlformats.org/officeDocument/2006/customXml" ds:itemID="{A742D337-662F-413A-B590-7C5078B7A383}"/>
 </file>
</xml_diff>